<commit_message>
improved UI and added rate limit handling logic
</commit_message>
<xml_diff>
--- a/app/generated_docs/project_proposal.docx
+++ b/app/generated_docs/project_proposal.docx
@@ -2,22 +2,22 @@
 <file path=word/document.xml><?xml version="1.0" encoding="utf-8"?>
 <w:document xmlns:w="http://schemas.openxmlformats.org/wordprocessingml/2006/main" xmlns:m="http://schemas.openxmlformats.org/officeDocument/2006/math" xmlns:r="http://schemas.openxmlformats.org/officeDocument/2006/relationships" xmlns:o="urn:schemas-microsoft-com:office:office" xmlns:v="urn:schemas-microsoft-com:vml" xmlns:w10="urn:schemas-microsoft-com:office:word" xmlns:a="http://schemas.openxmlformats.org/drawingml/2006/main" xmlns:pic="http://schemas.openxmlformats.org/drawingml/2006/picture" xmlns:wp="http://schemas.openxmlformats.org/drawingml/2006/wordprocessingDrawing">
   <w:body>
-    <w:bookmarkStart w:id="26" w:name="X8194c6c160b1b5fd2dc93735e481161927cca3a"/>
+    <w:bookmarkStart w:id="26" w:name="project-for-workable"/>
     <w:p>
       <w:pPr>
         <w:pStyle w:val="Heading1"/>
       </w:pPr>
       <w:r>
-        <w:t xml:space="preserve">Project: Personalized Audio Tours for Clio Muse Tours</w:t>
-      </w:r>
-    </w:p>
-    <w:bookmarkStart w:id="21" w:name="who-is-the-client"/>
+        <w:t xml:space="preserve">Project for Workable</w:t>
+      </w:r>
+    </w:p>
+    <w:bookmarkStart w:id="21" w:name="introduction"/>
     <w:p>
       <w:pPr>
         <w:pStyle w:val="Heading2"/>
       </w:pPr>
       <w:r>
-        <w:t xml:space="preserve">Who is the client?</w:t>
+        <w:t xml:space="preserve">Introduction</w:t>
       </w:r>
     </w:p>
     <w:p>
@@ -25,7 +25,35 @@
         <w:pStyle w:val="FirstParagraph"/>
       </w:pPr>
       <w:r>
-        <w:t xml:space="preserve">The client is a renowned platform named</w:t>
+        <w:t xml:space="preserve">Workable is a widely recognized recruitment software that has been successful in assisting over 30,000 companies across 100+ countries in hiring the best talent. The platform was founded in 2012 by Nikos Moraitakis in Athens, Greece, with a sole mission to streamline the hiring process for small and medium-sized businesses. Nikos Moraitakis, the CEO, has led the company to global expansion and significant fundraising, thereby making a prominent mark in the recruitment industry.</w:t>
+      </w:r>
+    </w:p>
+    <w:p>
+      <w:pPr>
+        <w:pStyle w:val="BodyText"/>
+      </w:pPr>
+      <w:r>
+        <w:t xml:space="preserve">The project idea that we are proposing is the</w:t>
+      </w:r>
+      <w:r>
+        <w:t xml:space="preserve"> </w:t>
+      </w:r>
+      <w:r>
+        <w:t xml:space="preserve">“Implementation of an AI-powered Candidate Match Scoring system”</w:t>
+      </w:r>
+      <w:r>
+        <w:t xml:space="preserve"> </w:t>
+      </w:r>
+      <w:r>
+        <w:t xml:space="preserve">for Workable. This system is aimed to analyze job descriptions and candidate profiles to generate accurate match scores, thereby speeding up the recruitment process and ensuring the best fit.</w:t>
+      </w:r>
+    </w:p>
+    <w:p>
+      <w:pPr>
+        <w:pStyle w:val="BodyText"/>
+      </w:pPr>
+      <w:r>
+        <w:t xml:space="preserve">You can visit</w:t>
       </w:r>
       <w:r>
         <w:t xml:space="preserve"> </w:t>
@@ -35,21 +63,24 @@
           <w:rPr>
             <w:rStyle w:val="Hyperlink"/>
           </w:rPr>
-          <w:t xml:space="preserve">Clio Muse Tours</w:t>
+          <w:t xml:space="preserve">Workable</w:t>
         </w:r>
       </w:hyperlink>
       <w:r>
-        <w:t xml:space="preserve">. Under the dynamic leadership of the CEO, Daphne Tsevreni, the company has seen significant growth. Daphne transitioned from the role of COO to CEO over two years ago, with a vision to scale up the company sustainably. During her tenure as the CEO, the company has grown its workforce from 19 to 40 members, expanded its product portfolio to 1,116 offerings available in 27 countries and 14 languages, and even achieved a remarkable 65% revenue growth in 2023 compared to the previous year.</w:t>
+        <w:t xml:space="preserve"> </w:t>
+      </w:r>
+      <w:r>
+        <w:t xml:space="preserve">to know more about their platform.</w:t>
       </w:r>
     </w:p>
     <w:bookmarkEnd w:id="21"/>
-    <w:bookmarkStart w:id="22" w:name="what-is-the-idea"/>
+    <w:bookmarkStart w:id="22" w:name="client-background"/>
     <w:p>
       <w:pPr>
         <w:pStyle w:val="Heading2"/>
       </w:pPr>
       <w:r>
-        <w:t xml:space="preserve">What is the idea?</w:t>
+        <w:t xml:space="preserve">Client Background</w:t>
       </w:r>
     </w:p>
     <w:p>
@@ -57,17 +88,17 @@
         <w:pStyle w:val="FirstParagraph"/>
       </w:pPr>
       <w:r>
-        <w:t xml:space="preserve">The project idea is to integrate personalized audio tours into the Clio Muse Tours application, based on individual user preferences. The aim is to enhance the user experience by providing a more tailored and immersive tour experience. Considering the diversity of the user base, this personalized approach can significantly elevate the value proposition of the Clio Muse Tours platform.</w:t>
+        <w:t xml:space="preserve">The client, Nikos Moraitakis, is the founder and CEO of Workable. He has a strong background in leading tech companies and has been instrumental in the success story of Workable. His vision of creating better recruitment software for small and medium-sized businesses has transformed the company into a globally recognized brand. His leadership skills have enabled Workable to serve thousands of companies across numerous countries, raise significant funding, and expand its operations worldwide.</w:t>
       </w:r>
     </w:p>
     <w:bookmarkEnd w:id="22"/>
-    <w:bookmarkStart w:id="23" w:name="how-can-we-help"/>
+    <w:bookmarkStart w:id="23" w:name="proposed-solution"/>
     <w:p>
       <w:pPr>
         <w:pStyle w:val="Heading2"/>
       </w:pPr>
       <w:r>
-        <w:t xml:space="preserve">How can we help?</w:t>
+        <w:t xml:space="preserve">Proposed Solution</w:t>
       </w:r>
     </w:p>
     <w:p>
@@ -75,7 +106,7 @@
         <w:pStyle w:val="FirstParagraph"/>
       </w:pPr>
       <w:r>
-        <w:t xml:space="preserve">Our solution to this challenge is to implement AI-powered personalization in the Clio Muse Tours application. By integrating natural language processing and machine learning algorithms, we can design a system that adapts to each user’s preferences and provides them with personalized audio tour recommendations.</w:t>
+        <w:t xml:space="preserve">Our proposed solution involves developing a machine learning model that will analyze job descriptions and candidate profiles to generate accurate match scores. The system will utilize Natural Language Processing (NLP) to extract key skills, experience, and qualifications from resumes and job postings. It will then employ a deep learning algorithm to calculate a compatibility score based on various factors such as skills alignment, experience relevance, and cultural fit.</w:t>
       </w:r>
     </w:p>
     <w:p>
@@ -83,7 +114,7 @@
         <w:pStyle w:val="BodyText"/>
       </w:pPr>
       <w:r>
-        <w:t xml:space="preserve">We plan to collect user preferences through a brief questionnaire and analyze past behavior to generate these recommendations. Additionally, we aim to utilize text-to-speech technology to dynamically create personalized audio content. This audio content, tailored to each user’s preferences, will provide a rich and interactive user experience that stands out among other tour applications.</w:t>
+        <w:t xml:space="preserve">The system will be integrated with Workable’s existing platform, providing seamless scoring capabilities within their applicant tracking system. This will enable recruiters to quickly identify and shortlist candidates that best fit the job requirements, thereby reducing the time and effort involved in the screening process.</w:t>
       </w:r>
     </w:p>
     <w:bookmarkEnd w:id="23"/>
@@ -101,7 +132,7 @@
         <w:pStyle w:val="FirstParagraph"/>
       </w:pPr>
       <w:r>
-        <w:t xml:space="preserve">To implement the solution, we’ll use the following tech stack:</w:t>
+        <w:t xml:space="preserve">For this project, we will be using the following tech stack:</w:t>
       </w:r>
     </w:p>
     <w:p>
@@ -113,7 +144,7 @@
         </w:numPr>
       </w:pPr>
       <w:r>
-        <w:t xml:space="preserve">Python: For developing the backend algorithms.</w:t>
+        <w:t xml:space="preserve">Python: For coding the backend of the application.</w:t>
       </w:r>
     </w:p>
     <w:p>
@@ -125,7 +156,7 @@
         </w:numPr>
       </w:pPr>
       <w:r>
-        <w:t xml:space="preserve">TensorFlow: To create the machine learning model.</w:t>
+        <w:t xml:space="preserve">TensorFlow, PyTorch: For building and training the machine learning and deep learning models.</w:t>
       </w:r>
     </w:p>
     <w:p>
@@ -137,7 +168,7 @@
         </w:numPr>
       </w:pPr>
       <w:r>
-        <w:t xml:space="preserve">Flask: For developing the API endpoints.</w:t>
+        <w:t xml:space="preserve">NLTK, spaCy: For performing Natural Language Processing tasks.</w:t>
       </w:r>
     </w:p>
     <w:p>
@@ -149,7 +180,7 @@
         </w:numPr>
       </w:pPr>
       <w:r>
-        <w:t xml:space="preserve">React Native: To create a seamless user experience on the mobile application.</w:t>
+        <w:t xml:space="preserve">FastAPI: For building the APIs.</w:t>
       </w:r>
     </w:p>
     <w:p>
@@ -161,7 +192,7 @@
         </w:numPr>
       </w:pPr>
       <w:r>
-        <w:t xml:space="preserve">MongoDB: For database management.</w:t>
+        <w:t xml:space="preserve">Docker, Kubernetes: For containerization and orchestration.</w:t>
       </w:r>
     </w:p>
     <w:p>
@@ -173,7 +204,7 @@
         </w:numPr>
       </w:pPr>
       <w:r>
-        <w:t xml:space="preserve">AWS (EC2, S3, Lambda): For cloud computing and storage resources.</w:t>
+        <w:t xml:space="preserve">AWS (EC2, S3, SageMaker): For cloud computing and storage needs.</w:t>
       </w:r>
     </w:p>
     <w:p>
@@ -185,7 +216,19 @@
         </w:numPr>
       </w:pPr>
       <w:r>
-        <w:t xml:space="preserve">Google Cloud Text-to-Speech API: To convert text into lifelike speech.</w:t>
+        <w:t xml:space="preserve">PostgreSQL: As the primary database.</w:t>
+      </w:r>
+    </w:p>
+    <w:p>
+      <w:pPr>
+        <w:pStyle w:val="Compact"/>
+        <w:numPr>
+          <w:ilvl w:val="0"/>
+          <w:numId w:val="1001"/>
+        </w:numPr>
+      </w:pPr>
+      <w:r>
+        <w:t xml:space="preserve">Redis: For caching and session management.</w:t>
       </w:r>
     </w:p>
     <w:bookmarkEnd w:id="24"/>
@@ -203,7 +246,7 @@
         <w:pStyle w:val="FirstParagraph"/>
       </w:pPr>
       <w:r>
-        <w:t xml:space="preserve">The total estimated timeline for the project is between 4 to 6 months:</w:t>
+        <w:t xml:space="preserve">The project is anticipated to be completed within 4 to 6 months, distributed as follows:</w:t>
       </w:r>
     </w:p>
     <w:p>
@@ -215,7 +258,7 @@
         </w:numPr>
       </w:pPr>
       <w:r>
-        <w:t xml:space="preserve">1 month for planning and design: During this phase, we’ll finalize the application flow and create wireframes for the new features.</w:t>
+        <w:t xml:space="preserve">1 month for requirements gathering and design: Understanding the client’s requirements and designing the system architecture.</w:t>
       </w:r>
     </w:p>
     <w:p>
@@ -227,7 +270,7 @@
         </w:numPr>
       </w:pPr>
       <w:r>
-        <w:t xml:space="preserve">2-3 months for development: This phase includes setting up the tech stack, developing the machine learning model, integrating the Google Cloud Text-to-Speech API, and developing the application features.</w:t>
+        <w:t xml:space="preserve">2-3 months for development and AI model training: Coding the solution and training the AI models using relevant data.</w:t>
       </w:r>
     </w:p>
     <w:p>
@@ -239,7 +282,7 @@
         </w:numPr>
       </w:pPr>
       <w:r>
-        <w:t xml:space="preserve">1-2 months for testing and refinement: In this phase, we’ll thoroughly test the application for any bugs and performance issues and make necessary refinements.</w:t>
+        <w:t xml:space="preserve">1-2 months for testing, integration, and deployment: Testing the solution thoroughly, integrating it with the existing platform, and deploying it for use.</w:t>
       </w:r>
     </w:p>
     <w:p>
@@ -247,7 +290,7 @@
         <w:pStyle w:val="FirstParagraph"/>
       </w:pPr>
       <w:r>
-        <w:t xml:space="preserve">We believe this timeline will allow us to deliver a high-quality, reliable, and user-friendly solution that meets Clio Muse Tours’ needs effectively.</w:t>
+        <w:t xml:space="preserve">This timeline ensures that the project is completed efficiently without compromising on the quality of the solution.</w:t>
       </w:r>
     </w:p>
     <w:bookmarkEnd w:id="25"/>

</xml_diff>

<commit_message>
added footer to html pages
</commit_message>
<xml_diff>
--- a/app/generated_docs/project_proposal.docx
+++ b/app/generated_docs/project_proposal.docx
@@ -2,22 +2,13 @@
 <file path=word/document.xml><?xml version="1.0" encoding="utf-8"?>
 <w:document xmlns:w="http://schemas.openxmlformats.org/wordprocessingml/2006/main" xmlns:m="http://schemas.openxmlformats.org/officeDocument/2006/math" xmlns:r="http://schemas.openxmlformats.org/officeDocument/2006/relationships" xmlns:o="urn:schemas-microsoft-com:office:office" xmlns:v="urn:schemas-microsoft-com:vml" xmlns:w10="urn:schemas-microsoft-com:office:word" xmlns:a="http://schemas.openxmlformats.org/drawingml/2006/main" xmlns:pic="http://schemas.openxmlformats.org/drawingml/2006/picture" xmlns:wp="http://schemas.openxmlformats.org/drawingml/2006/wordprocessingDrawing">
   <w:body>
-    <w:bookmarkStart w:id="26" w:name="project-for-workable"/>
+    <w:bookmarkStart w:id="20" w:name="project-name"/>
     <w:p>
       <w:pPr>
         <w:pStyle w:val="Heading1"/>
       </w:pPr>
       <w:r>
-        <w:t xml:space="preserve">Project for Workable</w:t>
-      </w:r>
-    </w:p>
-    <w:bookmarkStart w:id="21" w:name="introduction"/>
-    <w:p>
-      <w:pPr>
-        <w:pStyle w:val="Heading2"/>
-      </w:pPr>
-      <w:r>
-        <w:t xml:space="preserve">Introduction</w:t>
+        <w:t xml:space="preserve">Project Name</w:t>
       </w:r>
     </w:p>
     <w:p>
@@ -25,62 +16,49 @@
         <w:pStyle w:val="FirstParagraph"/>
       </w:pPr>
       <w:r>
-        <w:t xml:space="preserve">Workable is a widely recognized recruitment software that has been successful in assisting over 30,000 companies across 100+ countries in hiring the best talent. The platform was founded in 2012 by Nikos Moraitakis in Athens, Greece, with a sole mission to streamline the hiring process for small and medium-sized businesses. Nikos Moraitakis, the CEO, has led the company to global expansion and significant fundraising, thereby making a prominent mark in the recruitment industry.</w:t>
-      </w:r>
-    </w:p>
-    <w:p>
-      <w:pPr>
-        <w:pStyle w:val="BodyText"/>
-      </w:pPr>
-      <w:r>
-        <w:t xml:space="preserve">The project idea that we are proposing is the</w:t>
+        <w:t xml:space="preserve">Clio Muse Tours</w:t>
+      </w:r>
+    </w:p>
+    <w:bookmarkEnd w:id="20"/>
+    <w:bookmarkStart w:id="22" w:name="who-is-the-client"/>
+    <w:p>
+      <w:pPr>
+        <w:pStyle w:val="Heading1"/>
+      </w:pPr>
+      <w:r>
+        <w:t xml:space="preserve">Who is the client?</w:t>
+      </w:r>
+    </w:p>
+    <w:p>
+      <w:pPr>
+        <w:pStyle w:val="FirstParagraph"/>
+      </w:pPr>
+      <w:r>
+        <w:t xml:space="preserve">Our client is Clio Muse Tours, an established company in the travel industry that offers self-guided tours for top attractions worldwide. The platform was co-founded and is currently headed by their CEO, Yiannis Nikolopoulos. Under Nikolopoulos’s leadership, the company has seen substantial growth, with the team size going from 19 to 40 and product offerings increasing from 740 to 1,116 across 27 countries. Nikolopoulos is committed to sustainable growth, fostering a diverse and inclusive workplace, and using technology to promote cultural awareness. In 2023, the company achieved a 65% revenue growth compared to the previous year. For more information about the platform, please visit</w:t>
       </w:r>
       <w:r>
         <w:t xml:space="preserve"> </w:t>
       </w:r>
-      <w:r>
-        <w:t xml:space="preserve">“Implementation of an AI-powered Candidate Match Scoring system”</w:t>
-      </w:r>
-      <w:r>
-        <w:t xml:space="preserve"> </w:t>
-      </w:r>
-      <w:r>
-        <w:t xml:space="preserve">for Workable. This system is aimed to analyze job descriptions and candidate profiles to generate accurate match scores, thereby speeding up the recruitment process and ensuring the best fit.</w:t>
-      </w:r>
-    </w:p>
-    <w:p>
-      <w:pPr>
-        <w:pStyle w:val="BodyText"/>
-      </w:pPr>
-      <w:r>
-        <w:t xml:space="preserve">You can visit</w:t>
-      </w:r>
-      <w:r>
-        <w:t xml:space="preserve"> </w:t>
-      </w:r>
-      <w:hyperlink r:id="rId20">
+      <w:hyperlink r:id="rId21">
         <w:r>
           <w:rPr>
             <w:rStyle w:val="Hyperlink"/>
           </w:rPr>
-          <w:t xml:space="preserve">Workable</w:t>
+          <w:t xml:space="preserve">Clio Muse Tours</w:t>
         </w:r>
       </w:hyperlink>
       <w:r>
-        <w:t xml:space="preserve"> </w:t>
-      </w:r>
-      <w:r>
-        <w:t xml:space="preserve">to know more about their platform.</w:t>
-      </w:r>
-    </w:p>
-    <w:bookmarkEnd w:id="21"/>
-    <w:bookmarkStart w:id="22" w:name="client-background"/>
-    <w:p>
-      <w:pPr>
-        <w:pStyle w:val="Heading2"/>
-      </w:pPr>
-      <w:r>
-        <w:t xml:space="preserve">Client Background</w:t>
+        <w:t xml:space="preserve">.</w:t>
+      </w:r>
+    </w:p>
+    <w:bookmarkEnd w:id="22"/>
+    <w:bookmarkStart w:id="23" w:name="how-can-we-help"/>
+    <w:p>
+      <w:pPr>
+        <w:pStyle w:val="Heading1"/>
+      </w:pPr>
+      <w:r>
+        <w:t xml:space="preserve">How can we help?</w:t>
       </w:r>
     </w:p>
     <w:p>
@@ -88,25 +66,7 @@
         <w:pStyle w:val="FirstParagraph"/>
       </w:pPr>
       <w:r>
-        <w:t xml:space="preserve">The client, Nikos Moraitakis, is the founder and CEO of Workable. He has a strong background in leading tech companies and has been instrumental in the success story of Workable. His vision of creating better recruitment software for small and medium-sized businesses has transformed the company into a globally recognized brand. His leadership skills have enabled Workable to serve thousands of companies across numerous countries, raise significant funding, and expand its operations worldwide.</w:t>
-      </w:r>
-    </w:p>
-    <w:bookmarkEnd w:id="22"/>
-    <w:bookmarkStart w:id="23" w:name="proposed-solution"/>
-    <w:p>
-      <w:pPr>
-        <w:pStyle w:val="Heading2"/>
-      </w:pPr>
-      <w:r>
-        <w:t xml:space="preserve">Proposed Solution</w:t>
-      </w:r>
-    </w:p>
-    <w:p>
-      <w:pPr>
-        <w:pStyle w:val="FirstParagraph"/>
-      </w:pPr>
-      <w:r>
-        <w:t xml:space="preserve">Our proposed solution involves developing a machine learning model that will analyze job descriptions and candidate profiles to generate accurate match scores. The system will utilize Natural Language Processing (NLP) to extract key skills, experience, and qualifications from resumes and job postings. It will then employ a deep learning algorithm to calculate a compatibility score based on various factors such as skills alignment, experience relevance, and cultural fit.</w:t>
+        <w:t xml:space="preserve">Clio Muse Tours has seen significant growth. However, with growth comes new challenges. One of the problems they’ve encountered is predicting ticket demand across different venues. To address this, they’ve envisioned the implementation of a ticket prediction system.</w:t>
       </w:r>
     </w:p>
     <w:p>
@@ -114,14 +74,14 @@
         <w:pStyle w:val="BodyText"/>
       </w:pPr>
       <w:r>
-        <w:t xml:space="preserve">The system will be integrated with Workable’s existing platform, providing seamless scoring capabilities within their applicant tracking system. This will enable recruiters to quickly identify and shortlist candidates that best fit the job requirements, thereby reducing the time and effort involved in the screening process.</w:t>
+        <w:t xml:space="preserve">Our proposed solution is to develop a machine learning-based system that leverages historical data, real-time factors, and advanced algorithms. This system will use predictive analytics to forecast ticket demand, enabling dynamic pricing and inventory optimization. Not only will this solution help Clio Muse Tours to manage their ticket inventory more efficiently, but it will also allow them to optimize their pricing strategy to maximize revenue and profitability.</w:t>
       </w:r>
     </w:p>
     <w:bookmarkEnd w:id="23"/>
     <w:bookmarkStart w:id="24" w:name="tech-stack"/>
     <w:p>
       <w:pPr>
-        <w:pStyle w:val="Heading2"/>
+        <w:pStyle w:val="Heading1"/>
       </w:pPr>
       <w:r>
         <w:t xml:space="preserve">Tech Stack</w:t>
@@ -132,7 +92,7 @@
         <w:pStyle w:val="FirstParagraph"/>
       </w:pPr>
       <w:r>
-        <w:t xml:space="preserve">For this project, we will be using the following tech stack:</w:t>
+        <w:t xml:space="preserve">Our solution will be developed using the following tech stack:</w:t>
       </w:r>
     </w:p>
     <w:p>
@@ -144,7 +104,7 @@
         </w:numPr>
       </w:pPr>
       <w:r>
-        <w:t xml:space="preserve">Python: For coding the backend of the application.</w:t>
+        <w:t xml:space="preserve">Data Processing and Analysis: Python, Pandas, NumPy</w:t>
       </w:r>
     </w:p>
     <w:p>
@@ -156,7 +116,7 @@
         </w:numPr>
       </w:pPr>
       <w:r>
-        <w:t xml:space="preserve">TensorFlow, PyTorch: For building and training the machine learning and deep learning models.</w:t>
+        <w:t xml:space="preserve">Machine Learning: TensorFlow, Scikit-learn</w:t>
       </w:r>
     </w:p>
     <w:p>
@@ -168,7 +128,7 @@
         </w:numPr>
       </w:pPr>
       <w:r>
-        <w:t xml:space="preserve">NLTK, spaCy: For performing Natural Language Processing tasks.</w:t>
+        <w:t xml:space="preserve">API Development: Flask/FastAPI</w:t>
       </w:r>
     </w:p>
     <w:p>
@@ -180,7 +140,7 @@
         </w:numPr>
       </w:pPr>
       <w:r>
-        <w:t xml:space="preserve">FastAPI: For building the APIs.</w:t>
+        <w:t xml:space="preserve">Database Management: PostgreSQL</w:t>
       </w:r>
     </w:p>
     <w:p>
@@ -192,7 +152,7 @@
         </w:numPr>
       </w:pPr>
       <w:r>
-        <w:t xml:space="preserve">Docker, Kubernetes: For containerization and orchestration.</w:t>
+        <w:t xml:space="preserve">Containerization: Docker</w:t>
       </w:r>
     </w:p>
     <w:p>
@@ -204,7 +164,7 @@
         </w:numPr>
       </w:pPr>
       <w:r>
-        <w:t xml:space="preserve">AWS (EC2, S3, SageMaker): For cloud computing and storage needs.</w:t>
+        <w:t xml:space="preserve">Cloud Platform: AWS/GCP/Azure</w:t>
       </w:r>
     </w:p>
     <w:p>
@@ -216,26 +176,22 @@
         </w:numPr>
       </w:pPr>
       <w:r>
-        <w:t xml:space="preserve">PostgreSQL: As the primary database.</w:t>
-      </w:r>
-    </w:p>
-    <w:p>
-      <w:pPr>
-        <w:pStyle w:val="Compact"/>
-        <w:numPr>
-          <w:ilvl w:val="0"/>
-          <w:numId w:val="1001"/>
-        </w:numPr>
-      </w:pPr>
-      <w:r>
-        <w:t xml:space="preserve">Redis: For caching and session management.</w:t>
+        <w:t xml:space="preserve">Data Visualization: Tableau/PowerBI</w:t>
+      </w:r>
+    </w:p>
+    <w:p>
+      <w:pPr>
+        <w:pStyle w:val="FirstParagraph"/>
+      </w:pPr>
+      <w:r>
+        <w:t xml:space="preserve">This tech stack was chosen due to its scalability, robustness, and wide community support. Additionally, the chosen technologies are well-suited for data-driven applications and machine learning tasks, which are integral to our solution.</w:t>
       </w:r>
     </w:p>
     <w:bookmarkEnd w:id="24"/>
     <w:bookmarkStart w:id="25" w:name="timeline"/>
     <w:p>
       <w:pPr>
-        <w:pStyle w:val="Heading2"/>
+        <w:pStyle w:val="Heading1"/>
       </w:pPr>
       <w:r>
         <w:t xml:space="preserve">Timeline</w:t>
@@ -246,7 +202,7 @@
         <w:pStyle w:val="FirstParagraph"/>
       </w:pPr>
       <w:r>
-        <w:t xml:space="preserve">The project is anticipated to be completed within 4 to 6 months, distributed as follows:</w:t>
+        <w:t xml:space="preserve">The project will be carried out over a period of 3-4 months, broken down as follows:</w:t>
       </w:r>
     </w:p>
     <w:p>
@@ -258,7 +214,7 @@
         </w:numPr>
       </w:pPr>
       <w:r>
-        <w:t xml:space="preserve">1 month for requirements gathering and design: Understanding the client’s requirements and designing the system architecture.</w:t>
+        <w:t xml:space="preserve">Planning &amp; Requirements: 2 weeks</w:t>
       </w:r>
     </w:p>
     <w:p>
@@ -270,7 +226,7 @@
         </w:numPr>
       </w:pPr>
       <w:r>
-        <w:t xml:space="preserve">2-3 months for development and AI model training: Coding the solution and training the AI models using relevant data.</w:t>
+        <w:t xml:space="preserve">Data Collection &amp; Preprocessing: 3 weeks</w:t>
       </w:r>
     </w:p>
     <w:p>
@@ -282,7 +238,43 @@
         </w:numPr>
       </w:pPr>
       <w:r>
-        <w:t xml:space="preserve">1-2 months for testing, integration, and deployment: Testing the solution thoroughly, integrating it with the existing platform, and deploying it for use.</w:t>
+        <w:t xml:space="preserve">Model Development &amp; Training: 6 weeks</w:t>
+      </w:r>
+    </w:p>
+    <w:p>
+      <w:pPr>
+        <w:pStyle w:val="Compact"/>
+        <w:numPr>
+          <w:ilvl w:val="0"/>
+          <w:numId w:val="1002"/>
+        </w:numPr>
+      </w:pPr>
+      <w:r>
+        <w:t xml:space="preserve">API Development: 3 weeks</w:t>
+      </w:r>
+    </w:p>
+    <w:p>
+      <w:pPr>
+        <w:pStyle w:val="Compact"/>
+        <w:numPr>
+          <w:ilvl w:val="0"/>
+          <w:numId w:val="1002"/>
+        </w:numPr>
+      </w:pPr>
+      <w:r>
+        <w:t xml:space="preserve">Integration &amp; Testing: 4 weeks</w:t>
+      </w:r>
+    </w:p>
+    <w:p>
+      <w:pPr>
+        <w:pStyle w:val="Compact"/>
+        <w:numPr>
+          <w:ilvl w:val="0"/>
+          <w:numId w:val="1002"/>
+        </w:numPr>
+      </w:pPr>
+      <w:r>
+        <w:t xml:space="preserve">Deployment &amp; Fine-tuning: 2 weeks</w:t>
       </w:r>
     </w:p>
     <w:p>
@@ -290,11 +282,18 @@
         <w:pStyle w:val="FirstParagraph"/>
       </w:pPr>
       <w:r>
-        <w:t xml:space="preserve">This timeline ensures that the project is completed efficiently without compromising on the quality of the solution.</w:t>
+        <w:t xml:space="preserve">This timeline ensures that each phase of the project is given ample time for completion without compromising the overall project schedule. Regular updates and communication will be maintained with the client throughout this period to ensure alignment and address any concerns promptly.</w:t>
+      </w:r>
+    </w:p>
+    <w:p>
+      <w:pPr>
+        <w:pStyle w:val="BodyText"/>
+      </w:pPr>
+      <w:r>
+        <w:t xml:space="preserve">In conclusion, the combination of a clear understanding of the client’s needs, a well-planned solution, a strong tech stack, and a realistic timeline sets the stage for a successful project that will help Clio Muse Tours take another step towards their vision.</w:t>
       </w:r>
     </w:p>
     <w:bookmarkEnd w:id="25"/>
-    <w:bookmarkEnd w:id="26"/>
     <w:sectPr>
       <w:footnotePr>
         <w:numRestart w:val="eachSect"/>

</xml_diff>